<commit_message>
new changes, all done!
</commit_message>
<xml_diff>
--- a/CSC450_m5_cta.docx
+++ b/CSC450_m5_cta.docx
@@ -76,7 +76,7 @@
           <w:b/>
           <w:bCs/>
         </w:rPr>
-        <w:t>3</w:t>
+        <w:t>5</w:t>
       </w:r>
       <w:r>
         <w:rPr>
@@ -169,10 +169,19 @@
         <w:jc w:val="center"/>
       </w:pPr>
       <w:r>
-        <w:t xml:space="preserve">January </w:t>
-      </w:r>
-      <w:r>
-        <w:t>31st</w:t>
+        <w:t xml:space="preserve">February </w:t>
+      </w:r>
+      <w:r>
+        <w:t>1</w:t>
+      </w:r>
+      <w:r>
+        <w:t>4</w:t>
+      </w:r>
+      <w:r>
+        <w:t>t</w:t>
+      </w:r>
+      <w:r>
+        <w:t>h</w:t>
       </w:r>
       <w:r>
         <w:t>, 2025</w:t>
@@ -312,7 +321,34 @@
         </w:numPr>
       </w:pPr>
       <w:r>
-        <w:t>Initialize main method (required in C++)</w:t>
+        <w:t xml:space="preserve">Create </w:t>
+      </w:r>
+      <w:r>
+        <w:t>an output file stream (outputFile) with file path</w:t>
+      </w:r>
+    </w:p>
+    <w:p>
+      <w:pPr>
+        <w:pStyle w:val="ListParagraph"/>
+        <w:numPr>
+          <w:ilvl w:val="1"/>
+          <w:numId w:val="18"/>
+        </w:numPr>
+      </w:pPr>
+      <w:r>
+        <w:t xml:space="preserve">Use </w:t>
+      </w:r>
+      <w:r>
+        <w:t xml:space="preserve">append </w:t>
+      </w:r>
+      <w:r>
+        <w:t>mode (std::ios:app)</w:t>
+      </w:r>
+      <w:r>
+        <w:t xml:space="preserve"> so</w:t>
+      </w:r>
+      <w:r>
+        <w:t xml:space="preserve"> new content is added instead of overwriting.</w:t>
       </w:r>
     </w:p>
     <w:p>
@@ -324,10 +360,52 @@
         </w:numPr>
       </w:pPr>
       <w:r>
-        <w:t>Declare</w:t>
-      </w:r>
-      <w:r>
-        <w:t xml:space="preserve"> variables to hold user input</w:t>
+        <w:t xml:space="preserve">If </w:t>
+      </w:r>
+      <w:r>
+        <w:t>outputFile o</w:t>
+      </w:r>
+      <w:r>
+        <w:t>pens successfully:</w:t>
+      </w:r>
+    </w:p>
+    <w:p>
+      <w:pPr>
+        <w:pStyle w:val="ListParagraph"/>
+        <w:numPr>
+          <w:ilvl w:val="1"/>
+          <w:numId w:val="18"/>
+        </w:numPr>
+      </w:pPr>
+      <w:r>
+        <w:t>Initialize userInput variable</w:t>
+      </w:r>
+    </w:p>
+    <w:p>
+      <w:pPr>
+        <w:pStyle w:val="ListParagraph"/>
+        <w:numPr>
+          <w:ilvl w:val="1"/>
+          <w:numId w:val="18"/>
+        </w:numPr>
+      </w:pPr>
+      <w:r>
+        <w:t>Display</w:t>
+      </w:r>
+      <w:r>
+        <w:t xml:space="preserve"> “Enter text” </w:t>
+      </w:r>
+      <w:r>
+        <w:t xml:space="preserve">prompt to the </w:t>
+      </w:r>
+      <w:r>
+        <w:t xml:space="preserve">user in </w:t>
+      </w:r>
+      <w:r>
+        <w:t xml:space="preserve">the </w:t>
+      </w:r>
+      <w:r>
+        <w:t>terminal</w:t>
       </w:r>
     </w:p>
     <w:p>
@@ -339,7 +417,13 @@
         </w:numPr>
       </w:pPr>
       <w:r>
-        <w:t>Get user input</w:t>
+        <w:t>Use a do-while loop</w:t>
+      </w:r>
+      <w:r>
+        <w:t xml:space="preserve"> to collect user input</w:t>
+      </w:r>
+      <w:r>
+        <w:t xml:space="preserve">: </w:t>
       </w:r>
     </w:p>
     <w:p>
@@ -351,15 +435,37 @@
         </w:numPr>
       </w:pPr>
       <w:r>
-        <w:t>Use `</w:t>
-      </w:r>
-      <w:proofErr w:type="spellStart"/>
-      <w:r>
-        <w:t>cin</w:t>
-      </w:r>
-      <w:proofErr w:type="spellEnd"/>
-      <w:r>
-        <w:t>` to get user input and assign to variables declared above</w:t>
+        <w:t>Read input (</w:t>
+      </w:r>
+      <w:r>
+        <w:t>getline(cin, userInput)</w:t>
+      </w:r>
+      <w:r>
+        <w:t xml:space="preserve"> )</w:t>
+      </w:r>
+    </w:p>
+    <w:p>
+      <w:pPr>
+        <w:pStyle w:val="ListParagraph"/>
+        <w:numPr>
+          <w:ilvl w:val="1"/>
+          <w:numId w:val="18"/>
+        </w:numPr>
+      </w:pPr>
+      <w:r>
+        <w:t>If userInput is not “done”, write it to outputFile</w:t>
+      </w:r>
+    </w:p>
+    <w:p>
+      <w:pPr>
+        <w:pStyle w:val="ListParagraph"/>
+        <w:numPr>
+          <w:ilvl w:val="1"/>
+          <w:numId w:val="18"/>
+        </w:numPr>
+      </w:pPr>
+      <w:r>
+        <w:t>Repeat until user types “done”</w:t>
       </w:r>
     </w:p>
     <w:p>
@@ -371,7 +477,37 @@
         </w:numPr>
       </w:pPr>
       <w:r>
-        <w:t>Dynamically allocate memory for three integer pointers</w:t>
+        <w:t>Close output file</w:t>
+      </w:r>
+    </w:p>
+    <w:p>
+      <w:pPr>
+        <w:pStyle w:val="ListParagraph"/>
+        <w:numPr>
+          <w:ilvl w:val="0"/>
+          <w:numId w:val="18"/>
+        </w:numPr>
+      </w:pPr>
+      <w:r>
+        <w:t>Invoke reverse() method</w:t>
+      </w:r>
+    </w:p>
+    <w:p>
+      <w:pPr>
+        <w:pStyle w:val="ListParagraph"/>
+        <w:numPr>
+          <w:ilvl w:val="0"/>
+          <w:numId w:val="18"/>
+        </w:numPr>
+      </w:pPr>
+      <w:r>
+        <w:t xml:space="preserve">Inside </w:t>
+      </w:r>
+      <w:r>
+        <w:t>reverse() method</w:t>
+      </w:r>
+      <w:r>
+        <w:t>:</w:t>
       </w:r>
     </w:p>
     <w:p>
@@ -383,18 +519,7 @@
         </w:numPr>
       </w:pPr>
       <w:r>
-        <w:t xml:space="preserve">Declare pointers </w:t>
-      </w:r>
-      <w:r>
-        <w:t xml:space="preserve">using `int* </w:t>
-      </w:r>
-      <w:proofErr w:type="spellStart"/>
-      <w:r>
-        <w:t>ptr</w:t>
-      </w:r>
-      <w:proofErr w:type="spellEnd"/>
-      <w:r>
-        <w:t>` notation</w:t>
+        <w:t>Open input file (inputFile) for reading</w:t>
       </w:r>
     </w:p>
     <w:p>
@@ -406,7 +531,37 @@
         </w:numPr>
       </w:pPr>
       <w:r>
-        <w:t>Use `new int` to allocate memory and store addresses in each pointer</w:t>
+        <w:t>If inputFile doesn’t exist, show error message</w:t>
+      </w:r>
+      <w:r>
+        <w:t xml:space="preserve"> and exit function</w:t>
+      </w:r>
+    </w:p>
+    <w:p>
+      <w:pPr>
+        <w:pStyle w:val="ListParagraph"/>
+        <w:numPr>
+          <w:ilvl w:val="1"/>
+          <w:numId w:val="18"/>
+        </w:numPr>
+      </w:pPr>
+      <w:r>
+        <w:t xml:space="preserve">Read entire file </w:t>
+      </w:r>
+      <w:r>
+        <w:t>content into a string (fileContent)</w:t>
+      </w:r>
+    </w:p>
+    <w:p>
+      <w:pPr>
+        <w:pStyle w:val="ListParagraph"/>
+        <w:numPr>
+          <w:ilvl w:val="1"/>
+          <w:numId w:val="18"/>
+        </w:numPr>
+      </w:pPr>
+      <w:r>
+        <w:t>Close inputFile</w:t>
       </w:r>
     </w:p>
     <w:p>
@@ -418,72 +573,22 @@
         </w:numPr>
       </w:pPr>
       <w:r>
-        <w:t>Print out</w:t>
-      </w:r>
-      <w:r>
-        <w:t xml:space="preserve"> stored</w:t>
-      </w:r>
-      <w:r>
-        <w:t xml:space="preserve"> values, pointers and addresses</w:t>
-      </w:r>
-    </w:p>
-    <w:p>
-      <w:pPr>
-        <w:pStyle w:val="ListParagraph"/>
-        <w:numPr>
-          <w:ilvl w:val="1"/>
-          <w:numId w:val="18"/>
-        </w:numPr>
-      </w:pPr>
-      <w:r>
-        <w:t>Print the</w:t>
-      </w:r>
-      <w:r>
-        <w:t xml:space="preserve"> original</w:t>
-      </w:r>
-      <w:r>
-        <w:t xml:space="preserve"> variables</w:t>
-      </w:r>
-    </w:p>
-    <w:p>
-      <w:pPr>
-        <w:pStyle w:val="ListParagraph"/>
-        <w:numPr>
-          <w:ilvl w:val="1"/>
-          <w:numId w:val="18"/>
-        </w:numPr>
-      </w:pPr>
-      <w:r>
-        <w:t>Print the</w:t>
-      </w:r>
-      <w:r>
-        <w:t xml:space="preserve"> values stored at pointers using `</w:t>
-      </w:r>
-      <w:r>
-        <w:t>*</w:t>
-      </w:r>
-      <w:proofErr w:type="spellStart"/>
-      <w:r>
-        <w:t>ptr</w:t>
-      </w:r>
-      <w:proofErr w:type="spellEnd"/>
-      <w:r>
-        <w:t>`</w:t>
-      </w:r>
-    </w:p>
-    <w:p>
-      <w:pPr>
-        <w:pStyle w:val="ListParagraph"/>
-        <w:numPr>
-          <w:ilvl w:val="1"/>
-          <w:numId w:val="18"/>
-        </w:numPr>
-      </w:pPr>
-      <w:r>
-        <w:t>Print the</w:t>
-      </w:r>
-      <w:r>
-        <w:t xml:space="preserve"> memory addresses stored in pointers</w:t>
+        <w:t>R</w:t>
+      </w:r>
+      <w:r>
+        <w:t xml:space="preserve">everse </w:t>
+      </w:r>
+      <w:r>
+        <w:t xml:space="preserve"> the </w:t>
+      </w:r>
+      <w:r>
+        <w:t>file content</w:t>
+      </w:r>
+      <w:r>
+        <w:t xml:space="preserve"> using `std::reverse` (#include &lt;algorithm&gt;</w:t>
+      </w:r>
+      <w:r>
+        <w:t>)</w:t>
       </w:r>
     </w:p>
     <w:p>
@@ -495,19 +600,16 @@
         </w:numPr>
       </w:pPr>
       <w:r>
-        <w:t>Deallocate memory</w:t>
-      </w:r>
-    </w:p>
-    <w:p>
-      <w:pPr>
-        <w:pStyle w:val="ListParagraph"/>
-        <w:numPr>
-          <w:ilvl w:val="1"/>
-          <w:numId w:val="18"/>
-        </w:numPr>
-      </w:pPr>
-      <w:r>
-        <w:t>Use the `delete` function to free up the memory space</w:t>
+        <w:t>Open</w:t>
+      </w:r>
+      <w:r>
+        <w:t xml:space="preserve"> </w:t>
+      </w:r>
+      <w:r>
+        <w:t>output</w:t>
+      </w:r>
+      <w:r>
+        <w:t>File again (append mode)</w:t>
       </w:r>
     </w:p>
     <w:p>
@@ -519,7 +621,19 @@
         </w:numPr>
       </w:pPr>
       <w:r>
-        <w:t>Return 0 to end the program</w:t>
+        <w:t>Write reversed content to output file</w:t>
+      </w:r>
+    </w:p>
+    <w:p>
+      <w:pPr>
+        <w:pStyle w:val="ListParagraph"/>
+        <w:numPr>
+          <w:ilvl w:val="0"/>
+          <w:numId w:val="18"/>
+        </w:numPr>
+      </w:pPr>
+      <w:r>
+        <w:t>Close file</w:t>
       </w:r>
     </w:p>
     <w:p>
@@ -653,480 +767,592 @@
           <w:u w:val="single"/>
         </w:rPr>
       </w:pPr>
+      <w:r>
+        <w:rPr>
+          <w:b/>
+          <w:bCs/>
+          <w:u w:val="single"/>
+        </w:rPr>
+        <w:lastRenderedPageBreak/>
+        <w:t>Source Code</w:t>
+      </w:r>
+    </w:p>
+    <w:p>
+      <w:r>
+        <w:t>#include &lt;iostream&gt;</w:t>
+      </w:r>
+    </w:p>
+    <w:p>
+      <w:r>
+        <w:t>#include &lt;string&gt;</w:t>
+      </w:r>
+    </w:p>
+    <w:p>
+      <w:r>
+        <w:t>#include &lt;fstream&gt;</w:t>
+      </w:r>
+    </w:p>
+    <w:p>
+      <w:r>
+        <w:t>#include &lt;algorithm&gt; // for reverse</w:t>
+      </w:r>
+    </w:p>
+    <w:p>
+      <w:r>
+        <w:t>void reverse();</w:t>
+      </w:r>
+    </w:p>
+    <w:p>
+      <w:r>
+        <w:t>int main() {</w:t>
+      </w:r>
+    </w:p>
+    <w:p>
+      <w:r>
+        <w:t>    // create i/o file variable</w:t>
+      </w:r>
+    </w:p>
+    <w:p>
+      <w:r>
+        <w:t>    std::ofstream outputFile("CSC450_CT5_mod5.txt", std::ios::app); // oepn file in 'append' mode via flag `std::ios::app`</w:t>
+      </w:r>
+    </w:p>
+    <w:p>
+      <w:r>
+        <w:t>    // check if open</w:t>
+      </w:r>
+    </w:p>
+    <w:p>
+      <w:r>
+        <w:t>    if (outputFile.is_open()) {</w:t>
+      </w:r>
+    </w:p>
+    <w:p>
+      <w:r>
+        <w:t>        std::string userInput;</w:t>
+      </w:r>
+    </w:p>
+    <w:p>
+      <w:r>
+        <w:t>        std::cout &lt;&lt; "Enter text to append to file (type 'done' to finish):\n";</w:t>
+      </w:r>
+    </w:p>
+    <w:p>
+      <w:r>
+        <w:t>        // write to file while userInput is not done</w:t>
+      </w:r>
+    </w:p>
+    <w:p>
+      <w:r>
+        <w:t>        do {</w:t>
+      </w:r>
+    </w:p>
+    <w:p>
+      <w:r>
+        <w:t>            std::getline(std::cin, userInput);</w:t>
+      </w:r>
+    </w:p>
+    <w:p>
+      <w:r>
+        <w:t>            if (userInput != "done") {</w:t>
+      </w:r>
+    </w:p>
+    <w:p>
+      <w:r>
+        <w:t>                outputFile &lt;&lt; userInput &lt;&lt; std::endl;</w:t>
+      </w:r>
+    </w:p>
+    <w:p>
+      <w:r>
+        <w:t>            }</w:t>
+      </w:r>
+    </w:p>
+    <w:p>
+      <w:r>
+        <w:t>        } while (userInput != "done");</w:t>
+      </w:r>
+    </w:p>
+    <w:p>
+      <w:r>
+        <w:t>        outputFile.close();</w:t>
+      </w:r>
+    </w:p>
+    <w:p>
+      <w:r>
+        <w:t>        std::cout &lt;&lt; "Data written successfully to file.\n";</w:t>
+      </w:r>
+    </w:p>
+    <w:p>
+      <w:r>
+        <w:t>    } else {</w:t>
+      </w:r>
+    </w:p>
+    <w:p>
+      <w:r>
+        <w:t>        std::cerr &lt;&lt; "Unable to open file for writing.\n";</w:t>
+      </w:r>
+    </w:p>
+    <w:p>
+      <w:r>
+        <w:t>        return 1;</w:t>
+      </w:r>
+    </w:p>
+    <w:p>
+      <w:r>
+        <w:t>    }</w:t>
+      </w:r>
+    </w:p>
+    <w:p>
+      <w:r>
+        <w:t>    reverse();</w:t>
+      </w:r>
+    </w:p>
+    <w:p>
+      <w:r>
+        <w:t>    return 0; // end program</w:t>
+      </w:r>
+    </w:p>
+    <w:p>
+      <w:r>
+        <w:t>}</w:t>
+      </w:r>
+    </w:p>
+    <w:p>
+      <w:r>
+        <w:t>// Reverse characters in external text file</w:t>
+      </w:r>
+    </w:p>
+    <w:p>
+      <w:r>
+        <w:t>void reverse() {</w:t>
+      </w:r>
+    </w:p>
+    <w:p>
+      <w:r>
+        <w:t>    std::ifstream inputFile("CSC450_CT5_mod5.txt");</w:t>
+      </w:r>
+    </w:p>
+    <w:p>
+      <w:r>
+        <w:t>    if (!inputFile) {</w:t>
+      </w:r>
+    </w:p>
+    <w:p>
+      <w:r>
+        <w:t>        std::cerr &lt;&lt; "Error: Unable to open file.\n";</w:t>
+      </w:r>
+    </w:p>
+    <w:p>
+      <w:r>
+        <w:t>        return;</w:t>
+      </w:r>
+    </w:p>
+    <w:p>
+      <w:r>
+        <w:t>    }</w:t>
+      </w:r>
+    </w:p>
+    <w:p>
+      <w:r>
+        <w:t>    // Read entire file into string</w:t>
+      </w:r>
+    </w:p>
+    <w:p>
+      <w:r>
+        <w:t>    std::string fileContent, line;</w:t>
+      </w:r>
+    </w:p>
+    <w:p>
+      <w:r>
+        <w:t>    while (std::getline(inputFile, line)) {</w:t>
+      </w:r>
+    </w:p>
+    <w:p>
+      <w:r>
+        <w:t>        fileContent += line + "\n";</w:t>
+      </w:r>
+    </w:p>
+    <w:p>
+      <w:r>
+        <w:t>    }</w:t>
+      </w:r>
+    </w:p>
+    <w:p>
+      <w:r>
+        <w:t>    inputFile.close();</w:t>
+      </w:r>
+    </w:p>
+    <w:p>
+      <w:r>
+        <w:lastRenderedPageBreak/>
+        <w:t>    // reverse string</w:t>
+      </w:r>
+    </w:p>
+    <w:p>
+      <w:r>
+        <w:t>    std::reverse(fileContent.begin(), fileContent.end());</w:t>
+      </w:r>
+    </w:p>
+    <w:p>
+      <w:r>
+        <w:t>    // Open output file for writing</w:t>
+      </w:r>
+    </w:p>
+    <w:p>
+      <w:r>
+        <w:t>    std::ofstream outputFile("CSC450_CT5_mod5.txt", std::ios::app); //append</w:t>
+      </w:r>
+    </w:p>
+    <w:p>
+      <w:r>
+        <w:t>    if (!outputFile) {</w:t>
+      </w:r>
+    </w:p>
+    <w:p>
+      <w:r>
+        <w:t>        std::cerr &lt;&lt; "Error: Unable to open output file.\n";</w:t>
+      </w:r>
+    </w:p>
+    <w:p>
+      <w:r>
+        <w:t>        return;</w:t>
+      </w:r>
+    </w:p>
+    <w:p>
+      <w:r>
+        <w:t>    }</w:t>
+      </w:r>
+    </w:p>
+    <w:p>
+      <w:r>
+        <w:t>    // Write reverse content to output file</w:t>
+      </w:r>
+    </w:p>
+    <w:p>
+      <w:r>
+        <w:t>    outputFile &lt;&lt; fileContent;</w:t>
+      </w:r>
+    </w:p>
+    <w:p>
+      <w:r>
+        <w:t>    outputFile.close();</w:t>
+      </w:r>
+    </w:p>
+    <w:p>
+      <w:r>
+        <w:t>    std::cout &lt;&lt; "Reversed content appended to output file.";</w:t>
+      </w:r>
+    </w:p>
+    <w:p>
+      <w:r>
+        <w:t>}</w:t>
+      </w:r>
+    </w:p>
+    <w:p>
+      <w:pPr>
+        <w:jc w:val="center"/>
+      </w:pPr>
+    </w:p>
+    <w:p>
+      <w:pPr>
+        <w:jc w:val="center"/>
+        <w:rPr>
+          <w:b/>
+          <w:bCs/>
+        </w:rPr>
+      </w:pPr>
+    </w:p>
+    <w:p>
+      <w:pPr>
+        <w:jc w:val="center"/>
+        <w:rPr>
+          <w:b/>
+          <w:bCs/>
+        </w:rPr>
+      </w:pPr>
+    </w:p>
+    <w:p>
+      <w:pPr>
+        <w:jc w:val="center"/>
+        <w:rPr>
+          <w:b/>
+          <w:bCs/>
+        </w:rPr>
+      </w:pPr>
+    </w:p>
+    <w:p>
+      <w:pPr>
+        <w:jc w:val="center"/>
+        <w:rPr>
+          <w:b/>
+          <w:bCs/>
+        </w:rPr>
+      </w:pPr>
+    </w:p>
+    <w:p>
+      <w:pPr>
+        <w:jc w:val="center"/>
+        <w:rPr>
+          <w:b/>
+          <w:bCs/>
+        </w:rPr>
+      </w:pPr>
+    </w:p>
+    <w:p>
+      <w:pPr>
+        <w:jc w:val="center"/>
+        <w:rPr>
+          <w:b/>
+          <w:bCs/>
+        </w:rPr>
+      </w:pPr>
+    </w:p>
+    <w:p>
+      <w:pPr>
+        <w:jc w:val="center"/>
+        <w:rPr>
+          <w:b/>
+          <w:bCs/>
+        </w:rPr>
+      </w:pPr>
+    </w:p>
+    <w:p>
+      <w:pPr>
+        <w:jc w:val="center"/>
+        <w:rPr>
+          <w:b/>
+          <w:bCs/>
+        </w:rPr>
+      </w:pPr>
+    </w:p>
+    <w:p>
+      <w:pPr>
+        <w:jc w:val="center"/>
+        <w:rPr>
+          <w:b/>
+          <w:bCs/>
+        </w:rPr>
+      </w:pPr>
+    </w:p>
+    <w:p>
+      <w:pPr>
+        <w:jc w:val="center"/>
+        <w:rPr>
+          <w:b/>
+          <w:bCs/>
+        </w:rPr>
+      </w:pPr>
+    </w:p>
+    <w:p>
+      <w:pPr>
+        <w:jc w:val="center"/>
+        <w:rPr>
+          <w:b/>
+          <w:bCs/>
+        </w:rPr>
+      </w:pPr>
+    </w:p>
+    <w:p>
+      <w:pPr>
+        <w:jc w:val="center"/>
+        <w:rPr>
+          <w:b/>
+          <w:bCs/>
+        </w:rPr>
+      </w:pPr>
+    </w:p>
+    <w:p>
+      <w:pPr>
+        <w:jc w:val="center"/>
+        <w:rPr>
+          <w:b/>
+          <w:bCs/>
+        </w:rPr>
+      </w:pPr>
+    </w:p>
+    <w:p>
+      <w:pPr>
+        <w:jc w:val="center"/>
+        <w:rPr>
+          <w:b/>
+          <w:bCs/>
+        </w:rPr>
+      </w:pPr>
+    </w:p>
+    <w:p>
+      <w:pPr>
+        <w:jc w:val="center"/>
+        <w:rPr>
+          <w:b/>
+          <w:bCs/>
+        </w:rPr>
+      </w:pPr>
+    </w:p>
+    <w:p>
+      <w:pPr>
+        <w:jc w:val="center"/>
+        <w:rPr>
+          <w:b/>
+          <w:bCs/>
+        </w:rPr>
+      </w:pPr>
+    </w:p>
+    <w:p>
+      <w:pPr>
+        <w:jc w:val="center"/>
+        <w:rPr>
+          <w:b/>
+          <w:bCs/>
+        </w:rPr>
+      </w:pPr>
+    </w:p>
+    <w:p>
+      <w:pPr>
+        <w:jc w:val="center"/>
+        <w:rPr>
+          <w:b/>
+          <w:bCs/>
+        </w:rPr>
+      </w:pPr>
+    </w:p>
+    <w:p>
+      <w:pPr>
+        <w:jc w:val="center"/>
+        <w:rPr>
+          <w:b/>
+          <w:bCs/>
+        </w:rPr>
+      </w:pPr>
+    </w:p>
+    <w:p>
+      <w:pPr>
+        <w:jc w:val="center"/>
+        <w:rPr>
+          <w:b/>
+          <w:bCs/>
+        </w:rPr>
+      </w:pPr>
+    </w:p>
+    <w:p>
+      <w:pPr>
+        <w:jc w:val="center"/>
+        <w:rPr>
+          <w:b/>
+          <w:bCs/>
+        </w:rPr>
+      </w:pPr>
+    </w:p>
+    <w:p>
+      <w:pPr>
+        <w:jc w:val="center"/>
+        <w:rPr>
+          <w:b/>
+          <w:bCs/>
+        </w:rPr>
+      </w:pPr>
+    </w:p>
+    <w:p>
+      <w:pPr>
+        <w:jc w:val="center"/>
+        <w:rPr>
+          <w:b/>
+          <w:bCs/>
+        </w:rPr>
+      </w:pPr>
+    </w:p>
+    <w:p>
+      <w:pPr>
+        <w:jc w:val="center"/>
+        <w:rPr>
+          <w:b/>
+          <w:bCs/>
+        </w:rPr>
+      </w:pPr>
+    </w:p>
+    <w:p>
+      <w:pPr>
+        <w:jc w:val="center"/>
+        <w:rPr>
+          <w:b/>
+          <w:bCs/>
+        </w:rPr>
+      </w:pPr>
+    </w:p>
+    <w:p>
+      <w:pPr>
+        <w:jc w:val="center"/>
+        <w:rPr>
+          <w:b/>
+          <w:bCs/>
+        </w:rPr>
+      </w:pPr>
+    </w:p>
+    <w:p>
+      <w:pPr>
+        <w:jc w:val="center"/>
+        <w:rPr>
+          <w:b/>
+          <w:bCs/>
+        </w:rPr>
+      </w:pPr>
+    </w:p>
+    <w:p>
+      <w:pPr>
+        <w:jc w:val="center"/>
+        <w:rPr>
+          <w:b/>
+          <w:bCs/>
+        </w:rPr>
+      </w:pPr>
+    </w:p>
+    <w:p>
+      <w:pPr>
+        <w:jc w:val="center"/>
+        <w:rPr>
+          <w:b/>
+          <w:bCs/>
+        </w:rPr>
+      </w:pPr>
+    </w:p>
+    <w:p>
+      <w:pPr>
+        <w:jc w:val="center"/>
+        <w:rPr>
+          <w:b/>
+          <w:bCs/>
+        </w:rPr>
+      </w:pPr>
+    </w:p>
+    <w:p>
+      <w:pPr>
+        <w:jc w:val="center"/>
+        <w:rPr>
+          <w:b/>
+          <w:bCs/>
+        </w:rPr>
+      </w:pPr>
+      <w:r>
+        <w:rPr>
+          <w:b/>
+          <w:bCs/>
+        </w:rPr>
+        <w:lastRenderedPageBreak/>
+        <w:t>Screenshots (output)</w:t>
+      </w:r>
     </w:p>
     <w:p>
       <w:pPr>
         <w:spacing w:line="480" w:lineRule="auto"/>
-        <w:jc w:val="center"/>
-        <w:rPr>
-          <w:b/>
-          <w:bCs/>
-          <w:u w:val="single"/>
-        </w:rPr>
-      </w:pPr>
-    </w:p>
-    <w:p>
-      <w:pPr>
-        <w:spacing w:line="480" w:lineRule="auto"/>
-        <w:jc w:val="center"/>
-        <w:rPr>
-          <w:b/>
-          <w:bCs/>
-          <w:u w:val="single"/>
-        </w:rPr>
-      </w:pPr>
-    </w:p>
-    <w:p>
-      <w:pPr>
-        <w:spacing w:line="480" w:lineRule="auto"/>
-        <w:jc w:val="center"/>
-        <w:rPr>
-          <w:b/>
-          <w:bCs/>
-          <w:u w:val="single"/>
-        </w:rPr>
-      </w:pPr>
-    </w:p>
-    <w:p>
-      <w:pPr>
-        <w:spacing w:line="480" w:lineRule="auto"/>
-        <w:jc w:val="center"/>
-        <w:rPr>
-          <w:b/>
-          <w:bCs/>
-          <w:u w:val="single"/>
-        </w:rPr>
-      </w:pPr>
-      <w:r>
-        <w:rPr>
-          <w:b/>
-          <w:bCs/>
-          <w:u w:val="single"/>
-        </w:rPr>
-        <w:t>Source Code</w:t>
-      </w:r>
-    </w:p>
-    <w:p>
-      <w:r>
-        <w:t>#include &lt;iostream&gt;</w:t>
-      </w:r>
-    </w:p>
-    <w:p>
-      <w:r>
-        <w:t>using namespace std;</w:t>
-      </w:r>
-    </w:p>
-    <w:p>
-      <w:r>
-        <w:t>int main() {</w:t>
-      </w:r>
-    </w:p>
-    <w:p>
-      <w:r>
-        <w:t>    // Initialize variables</w:t>
-      </w:r>
-    </w:p>
-    <w:p>
-      <w:r>
-        <w:t>    int user1, user2, user3;</w:t>
-      </w:r>
-    </w:p>
-    <w:p>
-      <w:r>
-        <w:t xml:space="preserve">    </w:t>
-      </w:r>
-      <w:proofErr w:type="spellStart"/>
-      <w:r>
-        <w:t>cout</w:t>
-      </w:r>
-      <w:proofErr w:type="spellEnd"/>
-      <w:r>
-        <w:t xml:space="preserve"> &lt;&lt; "Enter three integer values: \n";</w:t>
-      </w:r>
-    </w:p>
-    <w:p>
-      <w:r>
-        <w:t>    // Get user input</w:t>
-      </w:r>
-    </w:p>
-    <w:p>
-      <w:r>
-        <w:t xml:space="preserve">    </w:t>
-      </w:r>
-      <w:proofErr w:type="spellStart"/>
-      <w:r>
-        <w:t>cout</w:t>
-      </w:r>
-      <w:proofErr w:type="spellEnd"/>
-      <w:r>
-        <w:t xml:space="preserve"> &lt;&lt; "1st Integer: ";</w:t>
-      </w:r>
-    </w:p>
-    <w:p>
-      <w:r>
-        <w:t xml:space="preserve">    </w:t>
-      </w:r>
-      <w:proofErr w:type="spellStart"/>
-      <w:r>
-        <w:t>cin</w:t>
-      </w:r>
-      <w:proofErr w:type="spellEnd"/>
-      <w:r>
-        <w:t xml:space="preserve"> &gt;&gt; user1;</w:t>
-      </w:r>
-    </w:p>
-    <w:p>
-      <w:r>
-        <w:t xml:space="preserve">    </w:t>
-      </w:r>
-      <w:proofErr w:type="spellStart"/>
-      <w:r>
-        <w:t>cout</w:t>
-      </w:r>
-      <w:proofErr w:type="spellEnd"/>
-      <w:r>
-        <w:t xml:space="preserve"> &lt;&lt; "2nd Integer: ";</w:t>
-      </w:r>
-    </w:p>
-    <w:p>
-      <w:r>
-        <w:t xml:space="preserve">    </w:t>
-      </w:r>
-      <w:proofErr w:type="spellStart"/>
-      <w:r>
-        <w:t>cin</w:t>
-      </w:r>
-      <w:proofErr w:type="spellEnd"/>
-      <w:r>
-        <w:t xml:space="preserve"> &gt;&gt; user2;</w:t>
-      </w:r>
-    </w:p>
-    <w:p>
-      <w:r>
-        <w:t xml:space="preserve">    </w:t>
-      </w:r>
-      <w:proofErr w:type="spellStart"/>
-      <w:r>
-        <w:t>cout</w:t>
-      </w:r>
-      <w:proofErr w:type="spellEnd"/>
-      <w:r>
-        <w:t xml:space="preserve"> &lt;&lt; "3rd Integer: ";</w:t>
-      </w:r>
-    </w:p>
-    <w:p>
-      <w:r>
-        <w:t xml:space="preserve">    </w:t>
-      </w:r>
-      <w:proofErr w:type="spellStart"/>
-      <w:r>
-        <w:t>cin</w:t>
-      </w:r>
-      <w:proofErr w:type="spellEnd"/>
-      <w:r>
-        <w:t xml:space="preserve"> &gt;&gt; user3;</w:t>
-      </w:r>
-    </w:p>
-    <w:p>
-      <w:r>
-        <w:t>    // Dynamically allocate memory for three integer pointers</w:t>
-      </w:r>
-    </w:p>
-    <w:p>
-      <w:r>
-        <w:t xml:space="preserve">    int* </w:t>
-      </w:r>
-      <w:proofErr w:type="spellStart"/>
-      <w:r>
-        <w:t>ptr</w:t>
-      </w:r>
-      <w:proofErr w:type="spellEnd"/>
-      <w:r>
-        <w:t xml:space="preserve"> = new int(user1);</w:t>
-      </w:r>
-    </w:p>
-    <w:p>
-      <w:r>
-        <w:t>    int* ptr1 = new int(user2);</w:t>
-      </w:r>
-    </w:p>
-    <w:p>
-      <w:r>
-        <w:t>    int* ptr2 = new int(user3);</w:t>
-      </w:r>
-    </w:p>
-    <w:p>
-      <w:r>
-        <w:t>    // Display values &amp; pointers</w:t>
-      </w:r>
-    </w:p>
-    <w:p>
-      <w:r>
-        <w:t xml:space="preserve">    </w:t>
-      </w:r>
-      <w:proofErr w:type="spellStart"/>
-      <w:r>
-        <w:t>cout</w:t>
-      </w:r>
-      <w:proofErr w:type="spellEnd"/>
-      <w:r>
-        <w:t xml:space="preserve"> &lt;&lt; "\n--- Stored values, pointers, &amp; memory addresses ---\n";</w:t>
-      </w:r>
-    </w:p>
-    <w:p>
-      <w:r>
-        <w:t xml:space="preserve">    </w:t>
-      </w:r>
-      <w:proofErr w:type="spellStart"/>
-      <w:r>
-        <w:t>cout</w:t>
-      </w:r>
-      <w:proofErr w:type="spellEnd"/>
-      <w:r>
-        <w:t xml:space="preserve"> &lt;&lt; "Value: " &lt;&lt; user1;</w:t>
-      </w:r>
-    </w:p>
-    <w:p>
-      <w:r>
-        <w:t xml:space="preserve">    </w:t>
-      </w:r>
-      <w:proofErr w:type="spellStart"/>
-      <w:r>
-        <w:t>cout</w:t>
-      </w:r>
-      <w:proofErr w:type="spellEnd"/>
-      <w:r>
-        <w:t xml:space="preserve"> &lt;&lt; " | Pointer: " &lt;&lt; *</w:t>
-      </w:r>
-      <w:proofErr w:type="spellStart"/>
-      <w:r>
-        <w:t>ptr</w:t>
-      </w:r>
-      <w:proofErr w:type="spellEnd"/>
-      <w:r>
-        <w:t>;</w:t>
-      </w:r>
-    </w:p>
-    <w:p>
-      <w:r>
-        <w:t xml:space="preserve">    </w:t>
-      </w:r>
-      <w:proofErr w:type="spellStart"/>
-      <w:r>
-        <w:t>cout</w:t>
-      </w:r>
-      <w:proofErr w:type="spellEnd"/>
-      <w:r>
-        <w:t xml:space="preserve"> &lt;&lt; " | Address: " &lt;&lt; </w:t>
-      </w:r>
-      <w:proofErr w:type="spellStart"/>
-      <w:r>
-        <w:t>ptr</w:t>
-      </w:r>
-      <w:proofErr w:type="spellEnd"/>
-      <w:r>
-        <w:t xml:space="preserve"> &lt;&lt; "\n";</w:t>
-      </w:r>
-    </w:p>
-    <w:p>
-      <w:r>
-        <w:t xml:space="preserve">    </w:t>
-      </w:r>
-      <w:proofErr w:type="spellStart"/>
-      <w:r>
-        <w:t>cout</w:t>
-      </w:r>
-      <w:proofErr w:type="spellEnd"/>
-      <w:r>
-        <w:t xml:space="preserve"> &lt;&lt; "Value: " &lt;&lt; user2;</w:t>
-      </w:r>
-    </w:p>
-    <w:p>
-      <w:r>
-        <w:t xml:space="preserve">    </w:t>
-      </w:r>
-      <w:proofErr w:type="spellStart"/>
-      <w:r>
-        <w:t>cout</w:t>
-      </w:r>
-      <w:proofErr w:type="spellEnd"/>
-      <w:r>
-        <w:t xml:space="preserve"> &lt;&lt; " | Pointer: " &lt;&lt; *ptr1;</w:t>
-      </w:r>
-    </w:p>
-    <w:p>
-      <w:r>
-        <w:t xml:space="preserve">    </w:t>
-      </w:r>
-      <w:proofErr w:type="spellStart"/>
-      <w:r>
-        <w:t>cout</w:t>
-      </w:r>
-      <w:proofErr w:type="spellEnd"/>
-      <w:r>
-        <w:t xml:space="preserve"> &lt;&lt; " | Address: " &lt;&lt; ptr1 &lt;&lt; "\n";</w:t>
-      </w:r>
-    </w:p>
-    <w:p>
-      <w:r>
-        <w:t xml:space="preserve">    </w:t>
-      </w:r>
-      <w:proofErr w:type="spellStart"/>
-      <w:r>
-        <w:t>cout</w:t>
-      </w:r>
-      <w:proofErr w:type="spellEnd"/>
-      <w:r>
-        <w:t xml:space="preserve"> &lt;&lt; "Value: " &lt;&lt; user3;</w:t>
-      </w:r>
-    </w:p>
-    <w:p>
-      <w:r>
-        <w:t xml:space="preserve">    </w:t>
-      </w:r>
-      <w:proofErr w:type="spellStart"/>
-      <w:r>
-        <w:t>cout</w:t>
-      </w:r>
-      <w:proofErr w:type="spellEnd"/>
-      <w:r>
-        <w:t xml:space="preserve"> &lt;&lt; " | Pointer: " &lt;&lt; *ptr2;</w:t>
-      </w:r>
-    </w:p>
-    <w:p>
-      <w:r>
-        <w:t xml:space="preserve">    </w:t>
-      </w:r>
-      <w:proofErr w:type="spellStart"/>
-      <w:r>
-        <w:t>cout</w:t>
-      </w:r>
-      <w:proofErr w:type="spellEnd"/>
-      <w:r>
-        <w:t xml:space="preserve"> &lt;&lt; " | Address: " &lt;&lt; ptr2 &lt;&lt; "\n";</w:t>
-      </w:r>
-    </w:p>
-    <w:p/>
-    <w:p>
-      <w:r>
-        <w:t>    // Deallocate memory</w:t>
-      </w:r>
-    </w:p>
-    <w:p>
-      <w:r>
-        <w:t xml:space="preserve">    delete </w:t>
-      </w:r>
-      <w:proofErr w:type="spellStart"/>
-      <w:r>
-        <w:t>ptr</w:t>
-      </w:r>
-      <w:proofErr w:type="spellEnd"/>
-      <w:r>
-        <w:t>;</w:t>
-      </w:r>
-    </w:p>
-    <w:p>
-      <w:r>
-        <w:t>    delete ptr1;</w:t>
-      </w:r>
-    </w:p>
-    <w:p>
-      <w:r>
-        <w:t>    delete ptr2;</w:t>
-      </w:r>
-    </w:p>
-    <w:p>
-      <w:r>
-        <w:t>    return 0;</w:t>
-      </w:r>
-    </w:p>
-    <w:p>
-      <w:r>
-        <w:t>}</w:t>
-      </w:r>
-    </w:p>
-    <w:p>
-      <w:pPr>
-        <w:jc w:val="center"/>
-      </w:pPr>
-    </w:p>
-    <w:p>
-      <w:pPr>
-        <w:jc w:val="center"/>
-      </w:pPr>
-    </w:p>
-    <w:p>
-      <w:pPr>
-        <w:jc w:val="center"/>
-        <w:rPr>
-          <w:b/>
-          <w:bCs/>
-        </w:rPr>
-      </w:pPr>
-    </w:p>
-    <w:p>
-      <w:pPr>
-        <w:jc w:val="center"/>
-        <w:rPr>
-          <w:b/>
-          <w:bCs/>
-        </w:rPr>
-      </w:pPr>
-    </w:p>
-    <w:p>
-      <w:pPr>
-        <w:jc w:val="center"/>
-        <w:rPr>
-          <w:b/>
-          <w:bCs/>
-        </w:rPr>
-      </w:pPr>
-    </w:p>
-    <w:p>
-      <w:pPr>
-        <w:jc w:val="center"/>
-        <w:rPr>
-          <w:b/>
-          <w:bCs/>
-        </w:rPr>
-      </w:pPr>
-    </w:p>
-    <w:p>
-      <w:pPr>
-        <w:jc w:val="center"/>
-        <w:rPr>
-          <w:b/>
-          <w:bCs/>
-        </w:rPr>
-      </w:pPr>
-    </w:p>
-    <w:p>
-      <w:pPr>
-        <w:jc w:val="center"/>
-        <w:rPr>
-          <w:b/>
-          <w:bCs/>
-        </w:rPr>
-      </w:pPr>
-      <w:r>
-        <w:rPr>
-          <w:b/>
-          <w:bCs/>
-        </w:rPr>
-        <w:t>Screenshots (output)</w:t>
-      </w:r>
-    </w:p>
-    <w:p>
-      <w:pPr>
-        <w:spacing w:line="480" w:lineRule="auto"/>
-        <w:jc w:val="center"/>
-      </w:pPr>
-      <w:r>
+      </w:pPr>
+      <w:r>
+        <w:rPr>
+          <w:noProof/>
+        </w:rPr>
         <w:drawing>
-          <wp:inline distT="0" distB="0" distL="0" distR="0" wp14:anchorId="4EBE54C5" wp14:editId="58B23BA3">
-            <wp:extent cx="5658359" cy="7641204"/>
+          <wp:inline distT="0" distB="0" distL="0" distR="0" wp14:anchorId="3DA8A096" wp14:editId="5915B488">
+            <wp:extent cx="5943600" cy="5703570"/>
             <wp:effectExtent l="0" t="0" r="0" b="0"/>
-            <wp:docPr id="1559595837" name="Picture 1" descr="A screen shot of a computer program&#10;&#10;Description automatically generated"/>
+            <wp:docPr id="707914958" name="Picture 1" descr="A screenshot of a computer program&#10;&#10;AI-generated content may be incorrect."/>
             <wp:cNvGraphicFramePr>
               <a:graphicFrameLocks xmlns:a="http://schemas.openxmlformats.org/drawingml/2006/main" noChangeAspect="1"/>
             </wp:cNvGraphicFramePr>
@@ -1134,7 +1360,7 @@
               <a:graphicData uri="http://schemas.openxmlformats.org/drawingml/2006/picture">
                 <pic:pic xmlns:pic="http://schemas.openxmlformats.org/drawingml/2006/picture">
                   <pic:nvPicPr>
-                    <pic:cNvPr id="1559595837" name="Picture 1" descr="A screen shot of a computer program&#10;&#10;Description automatically generated"/>
+                    <pic:cNvPr id="707914958" name="Picture 1" descr="A screenshot of a computer program&#10;&#10;AI-generated content may be incorrect."/>
                     <pic:cNvPicPr/>
                   </pic:nvPicPr>
                   <pic:blipFill>
@@ -1146,7 +1372,7 @@
                   <pic:spPr>
                     <a:xfrm>
                       <a:off x="0" y="0"/>
-                      <a:ext cx="5701966" cy="7700092"/>
+                      <a:ext cx="5943600" cy="5703570"/>
                     </a:xfrm>
                     <a:prstGeom prst="rect">
                       <a:avLst/>
@@ -1162,32 +1388,14 @@
     <w:p>
       <w:pPr>
         <w:spacing w:line="480" w:lineRule="auto"/>
-        <w:jc w:val="center"/>
-        <w:rPr>
-          <w:b/>
-          <w:bCs/>
-        </w:rPr>
-      </w:pPr>
-      <w:r>
-        <w:rPr>
-          <w:b/>
-          <w:bCs/>
-        </w:rPr>
+      </w:pPr>
+      <w:r>
         <w:lastRenderedPageBreak/>
-        <w:t>Git Repository</w:t>
-      </w:r>
-    </w:p>
-    <w:p>
-      <w:pPr>
-        <w:spacing w:line="480" w:lineRule="auto"/>
-        <w:jc w:val="center"/>
-      </w:pPr>
-      <w:r>
         <w:drawing>
-          <wp:inline distT="0" distB="0" distL="0" distR="0" wp14:anchorId="2D698240" wp14:editId="37CE7A45">
-            <wp:extent cx="6820414" cy="3252084"/>
-            <wp:effectExtent l="0" t="0" r="0" b="5715"/>
-            <wp:docPr id="1288291440" name="Picture 1" descr="A screenshot of a computer&#10;&#10;Description automatically generated"/>
+          <wp:inline distT="0" distB="0" distL="0" distR="0" wp14:anchorId="4E33E152" wp14:editId="0A95B11A">
+            <wp:extent cx="5943600" cy="3542665"/>
+            <wp:effectExtent l="0" t="0" r="0" b="635"/>
+            <wp:docPr id="1698693911" name="Picture 1" descr="A screen shot of a computer program&#10;&#10;AI-generated content may be incorrect."/>
             <wp:cNvGraphicFramePr>
               <a:graphicFrameLocks xmlns:a="http://schemas.openxmlformats.org/drawingml/2006/main" noChangeAspect="1"/>
             </wp:cNvGraphicFramePr>
@@ -1195,7 +1403,7 @@
               <a:graphicData uri="http://schemas.openxmlformats.org/drawingml/2006/picture">
                 <pic:pic xmlns:pic="http://schemas.openxmlformats.org/drawingml/2006/picture">
                   <pic:nvPicPr>
-                    <pic:cNvPr id="1288291440" name="Picture 1" descr="A screenshot of a computer&#10;&#10;Description automatically generated"/>
+                    <pic:cNvPr id="1698693911" name="Picture 1" descr="A screen shot of a computer program&#10;&#10;AI-generated content may be incorrect."/>
                     <pic:cNvPicPr/>
                   </pic:nvPicPr>
                   <pic:blipFill>
@@ -1207,7 +1415,7 @@
                   <pic:spPr>
                     <a:xfrm>
                       <a:off x="0" y="0"/>
-                      <a:ext cx="6833303" cy="3258229"/>
+                      <a:ext cx="5943600" cy="3542665"/>
                     </a:xfrm>
                     <a:prstGeom prst="rect">
                       <a:avLst/>
@@ -1220,9 +1428,199 @@
         </w:drawing>
       </w:r>
     </w:p>
+    <w:p>
+      <w:pPr>
+        <w:spacing w:line="480" w:lineRule="auto"/>
+      </w:pPr>
+      <w:r>
+        <w:drawing>
+          <wp:inline distT="0" distB="0" distL="0" distR="0" wp14:anchorId="0C09BD72" wp14:editId="6CB5702A">
+            <wp:extent cx="3715268" cy="885949"/>
+            <wp:effectExtent l="0" t="0" r="0" b="9525"/>
+            <wp:docPr id="1800697400" name="Picture 1"/>
+            <wp:cNvGraphicFramePr>
+              <a:graphicFrameLocks xmlns:a="http://schemas.openxmlformats.org/drawingml/2006/main" noChangeAspect="1"/>
+            </wp:cNvGraphicFramePr>
+            <a:graphic xmlns:a="http://schemas.openxmlformats.org/drawingml/2006/main">
+              <a:graphicData uri="http://schemas.openxmlformats.org/drawingml/2006/picture">
+                <pic:pic xmlns:pic="http://schemas.openxmlformats.org/drawingml/2006/picture">
+                  <pic:nvPicPr>
+                    <pic:cNvPr id="1800697400" name=""/>
+                    <pic:cNvPicPr/>
+                  </pic:nvPicPr>
+                  <pic:blipFill>
+                    <a:blip r:embed="rId9"/>
+                    <a:stretch>
+                      <a:fillRect/>
+                    </a:stretch>
+                  </pic:blipFill>
+                  <pic:spPr>
+                    <a:xfrm>
+                      <a:off x="0" y="0"/>
+                      <a:ext cx="3715268" cy="885949"/>
+                    </a:xfrm>
+                    <a:prstGeom prst="rect">
+                      <a:avLst/>
+                    </a:prstGeom>
+                  </pic:spPr>
+                </pic:pic>
+              </a:graphicData>
+            </a:graphic>
+          </wp:inline>
+        </w:drawing>
+      </w:r>
+    </w:p>
+    <w:p>
+      <w:pPr>
+        <w:spacing w:line="480" w:lineRule="auto"/>
+      </w:pPr>
+      <w:r>
+        <w:drawing>
+          <wp:inline distT="0" distB="0" distL="0" distR="0" wp14:anchorId="31530BE2" wp14:editId="614D0A72">
+            <wp:extent cx="5565913" cy="1382559"/>
+            <wp:effectExtent l="0" t="0" r="0" b="8255"/>
+            <wp:docPr id="1689534778" name="Picture 1" descr="A screenshot of a computer&#10;&#10;AI-generated content may be incorrect."/>
+            <wp:cNvGraphicFramePr>
+              <a:graphicFrameLocks xmlns:a="http://schemas.openxmlformats.org/drawingml/2006/main" noChangeAspect="1"/>
+            </wp:cNvGraphicFramePr>
+            <a:graphic xmlns:a="http://schemas.openxmlformats.org/drawingml/2006/main">
+              <a:graphicData uri="http://schemas.openxmlformats.org/drawingml/2006/picture">
+                <pic:pic xmlns:pic="http://schemas.openxmlformats.org/drawingml/2006/picture">
+                  <pic:nvPicPr>
+                    <pic:cNvPr id="1689534778" name="Picture 1" descr="A screenshot of a computer&#10;&#10;AI-generated content may be incorrect."/>
+                    <pic:cNvPicPr/>
+                  </pic:nvPicPr>
+                  <pic:blipFill>
+                    <a:blip r:embed="rId10"/>
+                    <a:stretch>
+                      <a:fillRect/>
+                    </a:stretch>
+                  </pic:blipFill>
+                  <pic:spPr>
+                    <a:xfrm>
+                      <a:off x="0" y="0"/>
+                      <a:ext cx="5576647" cy="1385225"/>
+                    </a:xfrm>
+                    <a:prstGeom prst="rect">
+                      <a:avLst/>
+                    </a:prstGeom>
+                  </pic:spPr>
+                </pic:pic>
+              </a:graphicData>
+            </a:graphic>
+          </wp:inline>
+        </w:drawing>
+      </w:r>
+    </w:p>
+    <w:p>
+      <w:pPr>
+        <w:spacing w:line="480" w:lineRule="auto"/>
+      </w:pPr>
+      <w:r>
+        <w:drawing>
+          <wp:inline distT="0" distB="0" distL="0" distR="0" wp14:anchorId="3D6A4FFA" wp14:editId="74E88D02">
+            <wp:extent cx="5422790" cy="1567163"/>
+            <wp:effectExtent l="0" t="0" r="6985" b="0"/>
+            <wp:docPr id="679202215" name="Picture 1" descr="A screenshot of a computer&#10;&#10;AI-generated content may be incorrect."/>
+            <wp:cNvGraphicFramePr>
+              <a:graphicFrameLocks xmlns:a="http://schemas.openxmlformats.org/drawingml/2006/main" noChangeAspect="1"/>
+            </wp:cNvGraphicFramePr>
+            <a:graphic xmlns:a="http://schemas.openxmlformats.org/drawingml/2006/main">
+              <a:graphicData uri="http://schemas.openxmlformats.org/drawingml/2006/picture">
+                <pic:pic xmlns:pic="http://schemas.openxmlformats.org/drawingml/2006/picture">
+                  <pic:nvPicPr>
+                    <pic:cNvPr id="679202215" name="Picture 1" descr="A screenshot of a computer&#10;&#10;AI-generated content may be incorrect."/>
+                    <pic:cNvPicPr/>
+                  </pic:nvPicPr>
+                  <pic:blipFill>
+                    <a:blip r:embed="rId11"/>
+                    <a:stretch>
+                      <a:fillRect/>
+                    </a:stretch>
+                  </pic:blipFill>
+                  <pic:spPr>
+                    <a:xfrm>
+                      <a:off x="0" y="0"/>
+                      <a:ext cx="5436526" cy="1571133"/>
+                    </a:xfrm>
+                    <a:prstGeom prst="rect">
+                      <a:avLst/>
+                    </a:prstGeom>
+                  </pic:spPr>
+                </pic:pic>
+              </a:graphicData>
+            </a:graphic>
+          </wp:inline>
+        </w:drawing>
+      </w:r>
+    </w:p>
+    <w:p>
+      <w:pPr>
+        <w:spacing w:line="480" w:lineRule="auto"/>
+        <w:jc w:val="center"/>
+        <w:rPr>
+          <w:b/>
+          <w:bCs/>
+        </w:rPr>
+      </w:pPr>
+      <w:r>
+        <w:rPr>
+          <w:b/>
+          <w:bCs/>
+        </w:rPr>
+        <w:lastRenderedPageBreak/>
+        <w:t>Git Repository</w:t>
+      </w:r>
+    </w:p>
+    <w:p>
+      <w:pPr>
+        <w:spacing w:line="480" w:lineRule="auto"/>
+        <w:jc w:val="center"/>
+      </w:pPr>
+      <w:r>
+        <w:rPr>
+          <w:noProof/>
+        </w:rPr>
+        <w:drawing>
+          <wp:inline distT="0" distB="0" distL="0" distR="0" wp14:anchorId="48B854BD" wp14:editId="6627887B">
+            <wp:extent cx="6811367" cy="3244132"/>
+            <wp:effectExtent l="0" t="0" r="0" b="0"/>
+            <wp:docPr id="1484469613" name="Picture 1" descr="A screenshot of a computer&#10;&#10;AI-generated content may be incorrect."/>
+            <wp:cNvGraphicFramePr>
+              <a:graphicFrameLocks xmlns:a="http://schemas.openxmlformats.org/drawingml/2006/main" noChangeAspect="1"/>
+            </wp:cNvGraphicFramePr>
+            <a:graphic xmlns:a="http://schemas.openxmlformats.org/drawingml/2006/main">
+              <a:graphicData uri="http://schemas.openxmlformats.org/drawingml/2006/picture">
+                <pic:pic xmlns:pic="http://schemas.openxmlformats.org/drawingml/2006/picture">
+                  <pic:nvPicPr>
+                    <pic:cNvPr id="1484469613" name="Picture 1" descr="A screenshot of a computer&#10;&#10;AI-generated content may be incorrect."/>
+                    <pic:cNvPicPr/>
+                  </pic:nvPicPr>
+                  <pic:blipFill>
+                    <a:blip r:embed="rId12"/>
+                    <a:stretch>
+                      <a:fillRect/>
+                    </a:stretch>
+                  </pic:blipFill>
+                  <pic:spPr>
+                    <a:xfrm>
+                      <a:off x="0" y="0"/>
+                      <a:ext cx="6829874" cy="3252946"/>
+                    </a:xfrm>
+                    <a:prstGeom prst="rect">
+                      <a:avLst/>
+                    </a:prstGeom>
+                  </pic:spPr>
+                </pic:pic>
+              </a:graphicData>
+            </a:graphic>
+          </wp:inline>
+        </w:drawing>
+      </w:r>
+    </w:p>
     <w:sectPr>
-      <w:headerReference w:type="even" r:id="rId9"/>
-      <w:headerReference w:type="default" r:id="rId10"/>
+      <w:headerReference w:type="even" r:id="rId13"/>
+      <w:headerReference w:type="default" r:id="rId14"/>
       <w:pgSz w:w="12240" w:h="15840"/>
       <w:pgMar w:top="1440" w:right="1440" w:bottom="1440" w:left="1440" w:header="720" w:footer="720" w:gutter="0"/>
       <w:cols w:space="720"/>
@@ -3673,6 +4071,7 @@
   <w:style w:type="character" w:default="1" w:styleId="DefaultParagraphFont">
     <w:name w:val="Default Paragraph Font"/>
     <w:uiPriority w:val="1"/>
+    <w:semiHidden/>
     <w:unhideWhenUsed/>
   </w:style>
   <w:style w:type="table" w:default="1" w:styleId="TableNormal">

</xml_diff>